<commit_message>
add template to abstract
</commit_message>
<xml_diff>
--- a/templates/abstract_template.docx
+++ b/templates/abstract_template.docx
@@ -401,15 +401,7 @@
         </w:r>
       </w:hyperlink>
       <w:r>
-        <w:t xml:space="preserve"> to automatically format your references by providing the </w:t>
-      </w:r>
-      <w:proofErr w:type="spellStart"/>
-      <w:r>
-        <w:t>doi</w:t>
-      </w:r>
-      <w:proofErr w:type="spellEnd"/>
-      <w:r>
-        <w:t xml:space="preserve"> or the title</w:t>
+        <w:t xml:space="preserve"> to automatically format your references by providing the doi or the title</w:t>
       </w:r>
       <w:r>
         <w:t xml:space="preserve"> of the source</w:t>
@@ -486,17 +478,8 @@
           <w:i/>
           <w:iCs/>
         </w:rPr>
-        <w:t xml:space="preserve">Figure. A sine </w:t>
-      </w:r>
-      <w:proofErr w:type="gramStart"/>
-      <w:r>
-        <w:rPr>
-          <w:i/>
-          <w:iCs/>
-        </w:rPr>
-        <w:t>wave</w:t>
-      </w:r>
-      <w:proofErr w:type="gramEnd"/>
+        <w:t>Figure. A sine wave</w:t>
+      </w:r>
     </w:p>
     <w:p>
       <w:pPr>
@@ -532,39 +515,7 @@
           <w:sz w:val="22"/>
           <w:szCs w:val="22"/>
         </w:rPr>
-        <w:t xml:space="preserve">Girardeau, J., </w:t>
-      </w:r>
-      <w:proofErr w:type="spellStart"/>
-      <w:r>
-        <w:rPr>
-          <w:sz w:val="22"/>
-          <w:szCs w:val="22"/>
-        </w:rPr>
-        <w:t>Ibarguchi</w:t>
-      </w:r>
-      <w:proofErr w:type="spellEnd"/>
-      <w:r>
-        <w:rPr>
-          <w:sz w:val="22"/>
-          <w:szCs w:val="22"/>
-        </w:rPr>
-        <w:t xml:space="preserve">, J.I.G., Jamaa, N.B., 1989. Evidence for a Heterogeneous Upper Mantle in the Cabo </w:t>
-      </w:r>
-      <w:proofErr w:type="spellStart"/>
-      <w:r>
-        <w:rPr>
-          <w:sz w:val="22"/>
-          <w:szCs w:val="22"/>
-        </w:rPr>
-        <w:t>Ortegal</w:t>
-      </w:r>
-      <w:proofErr w:type="spellEnd"/>
-      <w:r>
-        <w:rPr>
-          <w:sz w:val="22"/>
-          <w:szCs w:val="22"/>
-        </w:rPr>
-        <w:t xml:space="preserve"> Complex, Spain. Science 245, 1231–1233. </w:t>
+        <w:t xml:space="preserve">Girardeau, J., Ibarguchi, J.I.G., Jamaa, N.B., 1989. Evidence for a Heterogeneous Upper Mantle in the Cabo Ortegal Complex, Spain. Science 245, 1231–1233. </w:t>
       </w:r>
       <w:hyperlink r:id="rId11" w:history="1">
         <w:r>
@@ -591,23 +542,7 @@
           <w:sz w:val="22"/>
           <w:szCs w:val="22"/>
         </w:rPr>
-        <w:t xml:space="preserve">Koefoed, O., 1967. UNITS IN GEOPHYSICAL PROSPECTING*. </w:t>
-      </w:r>
-      <w:proofErr w:type="spellStart"/>
-      <w:r>
-        <w:rPr>
-          <w:sz w:val="22"/>
-          <w:szCs w:val="22"/>
-        </w:rPr>
-        <w:t>Geophys</w:t>
-      </w:r>
-      <w:proofErr w:type="spellEnd"/>
-      <w:r>
-        <w:rPr>
-          <w:sz w:val="22"/>
-          <w:szCs w:val="22"/>
-        </w:rPr>
-        <w:t xml:space="preserve"> Prospect 15, 1–6. </w:t>
+        <w:t xml:space="preserve">Koefoed, O., 1967. UNITS IN GEOPHYSICAL PROSPECTING*. Geophys Prospect 15, 1–6. </w:t>
       </w:r>
       <w:hyperlink r:id="rId12" w:history="1">
         <w:r>
@@ -625,6 +560,1295 @@
           <w:szCs w:val="22"/>
         </w:rPr>
         <w:t xml:space="preserve"> </w:t>
+      </w:r>
+    </w:p>
+    <w:p>
+      <w:pPr>
+        <w:rPr>
+          <w:sz w:val="22"/>
+          <w:szCs w:val="22"/>
+        </w:rPr>
+      </w:pPr>
+      <w:r>
+        <w:rPr>
+          <w:sz w:val="22"/>
+          <w:szCs w:val="22"/>
+        </w:rPr>
+        <w:br w:type="page"/>
+      </w:r>
+    </w:p>
+    <w:p>
+      <w:pPr>
+        <w:pStyle w:val="Textoindependiente"/>
+        <w:spacing w:before="120" w:after="120"/>
+        <w:rPr>
+          <w:rFonts w:asciiTheme="majorHAnsi" w:hAnsiTheme="majorHAnsi" w:cstheme="majorHAnsi"/>
+          <w:b/>
+          <w:bCs/>
+          <w:sz w:val="28"/>
+          <w:szCs w:val="28"/>
+        </w:rPr>
+      </w:pPr>
+      <w:r>
+        <w:rPr>
+          <w:rFonts w:asciiTheme="majorHAnsi" w:hAnsiTheme="majorHAnsi" w:cstheme="majorHAnsi"/>
+          <w:b/>
+          <w:bCs/>
+          <w:sz w:val="28"/>
+          <w:szCs w:val="28"/>
+        </w:rPr>
+        <w:lastRenderedPageBreak/>
+        <w:t>Preferred communication option</w:t>
+      </w:r>
+      <w:r>
+        <w:rPr>
+          <w:rFonts w:asciiTheme="majorHAnsi" w:hAnsiTheme="majorHAnsi" w:cstheme="majorHAnsi"/>
+          <w:b/>
+          <w:bCs/>
+          <w:sz w:val="28"/>
+          <w:szCs w:val="28"/>
+        </w:rPr>
+        <w:t>:</w:t>
+      </w:r>
+    </w:p>
+    <w:p>
+      <w:pPr>
+        <w:pStyle w:val="Textoindependiente"/>
+        <w:spacing w:before="120" w:after="120"/>
+        <w:rPr>
+          <w:rFonts w:asciiTheme="majorHAnsi" w:hAnsiTheme="majorHAnsi" w:cstheme="majorHAnsi"/>
+          <w:sz w:val="22"/>
+          <w:szCs w:val="22"/>
+        </w:rPr>
+      </w:pPr>
+      <w:sdt>
+        <w:sdtPr>
+          <w:rPr>
+            <w:rFonts w:asciiTheme="majorHAnsi" w:hAnsiTheme="majorHAnsi" w:cstheme="majorHAnsi"/>
+            <w:sz w:val="22"/>
+            <w:szCs w:val="22"/>
+          </w:rPr>
+          <w:id w:val="1904563459"/>
+          <w14:checkbox>
+            <w14:checked w14:val="0"/>
+            <w14:checkedState w14:val="2612" w14:font="MS Gothic"/>
+            <w14:uncheckedState w14:val="2610" w14:font="MS Gothic"/>
+          </w14:checkbox>
+        </w:sdtPr>
+        <w:sdtContent>
+          <w:r>
+            <w:rPr>
+              <w:rFonts w:ascii="Segoe UI Symbol" w:eastAsia="MS Gothic" w:hAnsi="Segoe UI Symbol" w:cs="Segoe UI Symbol"/>
+              <w:sz w:val="22"/>
+              <w:szCs w:val="22"/>
+            </w:rPr>
+            <w:t>☐</w:t>
+          </w:r>
+        </w:sdtContent>
+      </w:sdt>
+      <w:r>
+        <w:rPr>
+          <w:rFonts w:asciiTheme="majorHAnsi" w:hAnsiTheme="majorHAnsi" w:cstheme="majorHAnsi"/>
+          <w:sz w:val="22"/>
+          <w:szCs w:val="22"/>
+        </w:rPr>
+        <w:t xml:space="preserve"> </w:t>
+      </w:r>
+      <w:r>
+        <w:rPr>
+          <w:rFonts w:asciiTheme="majorHAnsi" w:hAnsiTheme="majorHAnsi" w:cstheme="majorHAnsi"/>
+          <w:sz w:val="22"/>
+          <w:szCs w:val="22"/>
+        </w:rPr>
+        <w:t>Oral</w:t>
+      </w:r>
+    </w:p>
+    <w:p>
+      <w:pPr>
+        <w:pStyle w:val="Textoindependiente"/>
+        <w:spacing w:before="120" w:after="120"/>
+        <w:rPr>
+          <w:rFonts w:asciiTheme="majorHAnsi" w:hAnsiTheme="majorHAnsi" w:cstheme="majorHAnsi"/>
+          <w:sz w:val="22"/>
+          <w:szCs w:val="22"/>
+        </w:rPr>
+      </w:pPr>
+      <w:sdt>
+        <w:sdtPr>
+          <w:rPr>
+            <w:rFonts w:asciiTheme="majorHAnsi" w:hAnsiTheme="majorHAnsi" w:cstheme="majorHAnsi"/>
+            <w:sz w:val="22"/>
+            <w:szCs w:val="22"/>
+          </w:rPr>
+          <w:id w:val="1494988326"/>
+          <w14:checkbox>
+            <w14:checked w14:val="0"/>
+            <w14:checkedState w14:val="2612" w14:font="MS Gothic"/>
+            <w14:uncheckedState w14:val="2610" w14:font="MS Gothic"/>
+          </w14:checkbox>
+        </w:sdtPr>
+        <w:sdtContent>
+          <w:r>
+            <w:rPr>
+              <w:rFonts w:ascii="Segoe UI Symbol" w:eastAsia="MS Gothic" w:hAnsi="Segoe UI Symbol" w:cs="Segoe UI Symbol"/>
+              <w:sz w:val="22"/>
+              <w:szCs w:val="22"/>
+            </w:rPr>
+            <w:t>☐</w:t>
+          </w:r>
+        </w:sdtContent>
+      </w:sdt>
+      <w:r>
+        <w:rPr>
+          <w:rFonts w:asciiTheme="majorHAnsi" w:hAnsiTheme="majorHAnsi" w:cstheme="majorHAnsi"/>
+          <w:sz w:val="22"/>
+          <w:szCs w:val="22"/>
+        </w:rPr>
+        <w:t xml:space="preserve"> </w:t>
+      </w:r>
+      <w:r>
+        <w:rPr>
+          <w:rFonts w:asciiTheme="majorHAnsi" w:hAnsiTheme="majorHAnsi" w:cstheme="majorHAnsi"/>
+          <w:sz w:val="22"/>
+          <w:szCs w:val="22"/>
+        </w:rPr>
+        <w:t>Poster</w:t>
+      </w:r>
+    </w:p>
+    <w:p>
+      <w:pPr>
+        <w:pStyle w:val="Textoindependiente"/>
+        <w:spacing w:before="120" w:after="120"/>
+        <w:rPr>
+          <w:rFonts w:asciiTheme="majorHAnsi" w:hAnsiTheme="majorHAnsi" w:cstheme="majorHAnsi"/>
+          <w:i/>
+          <w:iCs/>
+          <w:color w:val="C00000"/>
+          <w:sz w:val="22"/>
+          <w:szCs w:val="22"/>
+        </w:rPr>
+      </w:pPr>
+      <w:r>
+        <w:rPr>
+          <w:rFonts w:asciiTheme="majorHAnsi" w:hAnsiTheme="majorHAnsi" w:cstheme="majorHAnsi"/>
+          <w:b/>
+          <w:bCs/>
+          <w:i/>
+          <w:iCs/>
+          <w:color w:val="C00000"/>
+          <w:sz w:val="22"/>
+          <w:szCs w:val="22"/>
+        </w:rPr>
+        <w:t>Important</w:t>
+      </w:r>
+      <w:r>
+        <w:rPr>
+          <w:rFonts w:asciiTheme="majorHAnsi" w:hAnsiTheme="majorHAnsi" w:cstheme="majorHAnsi"/>
+          <w:i/>
+          <w:iCs/>
+          <w:color w:val="C00000"/>
+          <w:sz w:val="22"/>
+          <w:szCs w:val="22"/>
+        </w:rPr>
+        <w:t xml:space="preserve">: </w:t>
+      </w:r>
+      <w:r>
+        <w:rPr>
+          <w:rFonts w:asciiTheme="majorHAnsi" w:hAnsiTheme="majorHAnsi" w:cstheme="majorHAnsi"/>
+          <w:i/>
+          <w:iCs/>
+          <w:color w:val="C00000"/>
+          <w:sz w:val="22"/>
+          <w:szCs w:val="22"/>
+        </w:rPr>
+        <w:t xml:space="preserve">Please note that submitting this form indicates your preference for an oral or poster presentation. However, the final decision regarding </w:t>
+      </w:r>
+      <w:r>
+        <w:rPr>
+          <w:rFonts w:asciiTheme="majorHAnsi" w:hAnsiTheme="majorHAnsi" w:cstheme="majorHAnsi"/>
+          <w:i/>
+          <w:iCs/>
+          <w:color w:val="C00000"/>
+          <w:sz w:val="22"/>
+          <w:szCs w:val="22"/>
+        </w:rPr>
+        <w:t xml:space="preserve">the </w:t>
+      </w:r>
+      <w:r>
+        <w:rPr>
+          <w:rFonts w:asciiTheme="majorHAnsi" w:hAnsiTheme="majorHAnsi" w:cstheme="majorHAnsi"/>
+          <w:i/>
+          <w:iCs/>
+          <w:color w:val="C00000"/>
+          <w:sz w:val="22"/>
+          <w:szCs w:val="22"/>
+        </w:rPr>
+        <w:t>presentation format (oral or poster) rests with the congress organizers</w:t>
+      </w:r>
+      <w:r>
+        <w:rPr>
+          <w:rFonts w:asciiTheme="majorHAnsi" w:hAnsiTheme="majorHAnsi" w:cstheme="majorHAnsi"/>
+          <w:i/>
+          <w:iCs/>
+          <w:color w:val="C00000"/>
+          <w:sz w:val="22"/>
+          <w:szCs w:val="22"/>
+        </w:rPr>
+        <w:t xml:space="preserve">. While we will </w:t>
+      </w:r>
+      <w:r>
+        <w:rPr>
+          <w:rFonts w:asciiTheme="majorHAnsi" w:hAnsiTheme="majorHAnsi" w:cstheme="majorHAnsi"/>
+          <w:i/>
+          <w:iCs/>
+          <w:color w:val="C00000"/>
+          <w:sz w:val="22"/>
+          <w:szCs w:val="22"/>
+        </w:rPr>
+        <w:t>consider your preferences</w:t>
+      </w:r>
+      <w:r>
+        <w:rPr>
+          <w:rFonts w:asciiTheme="majorHAnsi" w:hAnsiTheme="majorHAnsi" w:cstheme="majorHAnsi"/>
+          <w:i/>
+          <w:iCs/>
+          <w:color w:val="C00000"/>
+          <w:sz w:val="22"/>
+          <w:szCs w:val="22"/>
+        </w:rPr>
+        <w:t xml:space="preserve">, </w:t>
+      </w:r>
+      <w:r>
+        <w:rPr>
+          <w:rFonts w:asciiTheme="majorHAnsi" w:hAnsiTheme="majorHAnsi" w:cstheme="majorHAnsi"/>
+          <w:i/>
+          <w:iCs/>
+          <w:color w:val="C00000"/>
+          <w:sz w:val="22"/>
+          <w:szCs w:val="22"/>
+        </w:rPr>
+        <w:t xml:space="preserve">the </w:t>
+      </w:r>
+      <w:r>
+        <w:rPr>
+          <w:rFonts w:asciiTheme="majorHAnsi" w:hAnsiTheme="majorHAnsi" w:cstheme="majorHAnsi"/>
+          <w:i/>
+          <w:iCs/>
+          <w:color w:val="C00000"/>
+          <w:sz w:val="22"/>
+          <w:szCs w:val="22"/>
+        </w:rPr>
+        <w:t>final decisions will be based on various factors, including the overall program</w:t>
+      </w:r>
+      <w:r>
+        <w:rPr>
+          <w:rFonts w:asciiTheme="majorHAnsi" w:hAnsiTheme="majorHAnsi" w:cstheme="majorHAnsi"/>
+          <w:i/>
+          <w:iCs/>
+          <w:color w:val="C00000"/>
+          <w:sz w:val="22"/>
+          <w:szCs w:val="22"/>
+        </w:rPr>
+        <w:t>me</w:t>
+      </w:r>
+      <w:r>
+        <w:rPr>
+          <w:rFonts w:asciiTheme="majorHAnsi" w:hAnsiTheme="majorHAnsi" w:cstheme="majorHAnsi"/>
+          <w:i/>
+          <w:iCs/>
+          <w:color w:val="C00000"/>
+          <w:sz w:val="22"/>
+          <w:szCs w:val="22"/>
+        </w:rPr>
+        <w:t xml:space="preserve"> schedule and available slots.</w:t>
+      </w:r>
+    </w:p>
+    <w:p>
+      <w:pPr>
+        <w:pStyle w:val="Textoindependiente"/>
+        <w:spacing w:before="120" w:after="120"/>
+        <w:rPr>
+          <w:rFonts w:asciiTheme="majorHAnsi" w:hAnsiTheme="majorHAnsi" w:cstheme="majorHAnsi"/>
+          <w:i/>
+          <w:iCs/>
+          <w:color w:val="C00000"/>
+          <w:sz w:val="22"/>
+          <w:szCs w:val="22"/>
+        </w:rPr>
+      </w:pPr>
+    </w:p>
+    <w:p>
+      <w:pPr>
+        <w:pStyle w:val="Textoindependiente"/>
+        <w:spacing w:before="120" w:after="120"/>
+        <w:rPr>
+          <w:rFonts w:asciiTheme="majorHAnsi" w:hAnsiTheme="majorHAnsi" w:cstheme="majorHAnsi"/>
+          <w:b/>
+          <w:bCs/>
+          <w:sz w:val="28"/>
+          <w:szCs w:val="28"/>
+        </w:rPr>
+      </w:pPr>
+      <w:r>
+        <w:rPr>
+          <w:rFonts w:asciiTheme="majorHAnsi" w:hAnsiTheme="majorHAnsi" w:cstheme="majorHAnsi"/>
+          <w:b/>
+          <w:bCs/>
+          <w:sz w:val="28"/>
+          <w:szCs w:val="28"/>
+        </w:rPr>
+        <w:t>Preferred thematic session (you may choose more than one)</w:t>
+      </w:r>
+      <w:r>
+        <w:rPr>
+          <w:rFonts w:asciiTheme="majorHAnsi" w:hAnsiTheme="majorHAnsi" w:cstheme="majorHAnsi"/>
+          <w:b/>
+          <w:bCs/>
+          <w:sz w:val="28"/>
+          <w:szCs w:val="28"/>
+        </w:rPr>
+        <w:t>:</w:t>
+      </w:r>
+    </w:p>
+    <w:p>
+      <w:pPr>
+        <w:pStyle w:val="Textoindependiente"/>
+        <w:spacing w:before="120" w:after="120" w:line="269" w:lineRule="auto"/>
+        <w:rPr>
+          <w:rFonts w:asciiTheme="majorHAnsi" w:hAnsiTheme="majorHAnsi" w:cstheme="majorHAnsi"/>
+          <w:sz w:val="22"/>
+          <w:szCs w:val="22"/>
+        </w:rPr>
+      </w:pPr>
+      <w:sdt>
+        <w:sdtPr>
+          <w:rPr>
+            <w:rFonts w:asciiTheme="majorHAnsi" w:hAnsiTheme="majorHAnsi" w:cstheme="majorHAnsi"/>
+            <w:b/>
+            <w:bCs/>
+            <w:sz w:val="22"/>
+            <w:szCs w:val="22"/>
+          </w:rPr>
+          <w:id w:val="-1220512018"/>
+          <w14:checkbox>
+            <w14:checked w14:val="0"/>
+            <w14:checkedState w14:val="2612" w14:font="MS Gothic"/>
+            <w14:uncheckedState w14:val="2610" w14:font="MS Gothic"/>
+          </w14:checkbox>
+        </w:sdtPr>
+        <w:sdtContent>
+          <w:r>
+            <w:rPr>
+              <w:rFonts w:ascii="Segoe UI Symbol" w:eastAsia="MS Gothic" w:hAnsi="Segoe UI Symbol" w:cs="Segoe UI Symbol"/>
+              <w:b/>
+              <w:bCs/>
+              <w:sz w:val="22"/>
+              <w:szCs w:val="22"/>
+            </w:rPr>
+            <w:t>☐</w:t>
+          </w:r>
+        </w:sdtContent>
+      </w:sdt>
+      <w:r>
+        <w:rPr>
+          <w:rFonts w:asciiTheme="majorHAnsi" w:hAnsiTheme="majorHAnsi" w:cstheme="majorHAnsi"/>
+          <w:b/>
+          <w:bCs/>
+          <w:sz w:val="22"/>
+          <w:szCs w:val="22"/>
+        </w:rPr>
+        <w:t xml:space="preserve"> </w:t>
+      </w:r>
+      <w:r>
+        <w:rPr>
+          <w:rFonts w:asciiTheme="majorHAnsi" w:hAnsiTheme="majorHAnsi" w:cstheme="majorHAnsi"/>
+          <w:b/>
+          <w:bCs/>
+          <w:sz w:val="22"/>
+          <w:szCs w:val="22"/>
+        </w:rPr>
+        <w:t>Geochemical and Petrological Perspectives</w:t>
+      </w:r>
+      <w:r>
+        <w:rPr>
+          <w:rFonts w:asciiTheme="majorHAnsi" w:hAnsiTheme="majorHAnsi" w:cstheme="majorHAnsi"/>
+          <w:sz w:val="22"/>
+          <w:szCs w:val="22"/>
+        </w:rPr>
+        <w:t xml:space="preserve">: Latest advancements in geochemical and petrological studies of mantle and </w:t>
+      </w:r>
+      <w:r>
+        <w:rPr>
+          <w:rFonts w:asciiTheme="majorHAnsi" w:hAnsiTheme="majorHAnsi" w:cstheme="majorHAnsi"/>
+          <w:sz w:val="22"/>
+          <w:szCs w:val="22"/>
+        </w:rPr>
+        <w:t xml:space="preserve">related </w:t>
+      </w:r>
+      <w:r>
+        <w:rPr>
+          <w:rFonts w:asciiTheme="majorHAnsi" w:hAnsiTheme="majorHAnsi" w:cstheme="majorHAnsi"/>
+          <w:sz w:val="22"/>
+          <w:szCs w:val="22"/>
+        </w:rPr>
+        <w:t>high-P (granulites, eclogites) crustal rocks. Major and trace element rock composition, isotopic signatures, physic-chemical evolution, etc. This includes field-based and experimental approaches.</w:t>
+      </w:r>
+    </w:p>
+    <w:p>
+      <w:pPr>
+        <w:pStyle w:val="Textoindependiente"/>
+        <w:spacing w:before="120" w:after="120" w:line="269" w:lineRule="auto"/>
+        <w:rPr>
+          <w:rFonts w:asciiTheme="majorHAnsi" w:hAnsiTheme="majorHAnsi" w:cstheme="majorHAnsi"/>
+          <w:sz w:val="22"/>
+          <w:szCs w:val="22"/>
+        </w:rPr>
+      </w:pPr>
+      <w:sdt>
+        <w:sdtPr>
+          <w:rPr>
+            <w:rFonts w:asciiTheme="majorHAnsi" w:hAnsiTheme="majorHAnsi" w:cstheme="majorHAnsi"/>
+            <w:b/>
+            <w:bCs/>
+            <w:sz w:val="22"/>
+            <w:szCs w:val="22"/>
+          </w:rPr>
+          <w:id w:val="1001546751"/>
+          <w14:checkbox>
+            <w14:checked w14:val="0"/>
+            <w14:checkedState w14:val="2612" w14:font="MS Gothic"/>
+            <w14:uncheckedState w14:val="2610" w14:font="MS Gothic"/>
+          </w14:checkbox>
+        </w:sdtPr>
+        <w:sdtContent>
+          <w:r>
+            <w:rPr>
+              <w:rFonts w:ascii="Segoe UI Symbol" w:eastAsia="MS Gothic" w:hAnsi="Segoe UI Symbol" w:cs="Segoe UI Symbol"/>
+              <w:b/>
+              <w:bCs/>
+              <w:sz w:val="22"/>
+              <w:szCs w:val="22"/>
+            </w:rPr>
+            <w:t>☐</w:t>
+          </w:r>
+        </w:sdtContent>
+      </w:sdt>
+      <w:r>
+        <w:rPr>
+          <w:rFonts w:asciiTheme="majorHAnsi" w:hAnsiTheme="majorHAnsi" w:cstheme="majorHAnsi"/>
+          <w:b/>
+          <w:bCs/>
+          <w:sz w:val="22"/>
+          <w:szCs w:val="22"/>
+        </w:rPr>
+        <w:t xml:space="preserve"> </w:t>
+      </w:r>
+      <w:r>
+        <w:rPr>
+          <w:rFonts w:asciiTheme="majorHAnsi" w:hAnsiTheme="majorHAnsi" w:cstheme="majorHAnsi"/>
+          <w:b/>
+          <w:bCs/>
+          <w:sz w:val="22"/>
+          <w:szCs w:val="22"/>
+        </w:rPr>
+        <w:t>Mantle-Crust Interaction and Melt Generation</w:t>
+      </w:r>
+      <w:r>
+        <w:rPr>
+          <w:rFonts w:asciiTheme="majorHAnsi" w:hAnsiTheme="majorHAnsi" w:cstheme="majorHAnsi"/>
+          <w:sz w:val="22"/>
+          <w:szCs w:val="22"/>
+        </w:rPr>
+        <w:t>: This session will focus on the processes of mantle-crust interaction and melt generation, including melting processes, melt transport and their impact on crustal evolution, crustal recycling, and the significance of (ultra)mafic lithologies in orogenic peridotites.</w:t>
+      </w:r>
+    </w:p>
+    <w:p>
+      <w:pPr>
+        <w:pStyle w:val="Textoindependiente"/>
+        <w:spacing w:before="120" w:after="120" w:line="269" w:lineRule="auto"/>
+        <w:rPr>
+          <w:rFonts w:asciiTheme="majorHAnsi" w:hAnsiTheme="majorHAnsi" w:cstheme="majorHAnsi"/>
+          <w:sz w:val="22"/>
+          <w:szCs w:val="22"/>
+        </w:rPr>
+      </w:pPr>
+      <w:sdt>
+        <w:sdtPr>
+          <w:rPr>
+            <w:rFonts w:asciiTheme="majorHAnsi" w:hAnsiTheme="majorHAnsi" w:cstheme="majorHAnsi"/>
+            <w:b/>
+            <w:bCs/>
+            <w:sz w:val="22"/>
+            <w:szCs w:val="22"/>
+          </w:rPr>
+          <w:id w:val="1729958114"/>
+          <w14:checkbox>
+            <w14:checked w14:val="0"/>
+            <w14:checkedState w14:val="2612" w14:font="MS Gothic"/>
+            <w14:uncheckedState w14:val="2610" w14:font="MS Gothic"/>
+          </w14:checkbox>
+        </w:sdtPr>
+        <w:sdtContent>
+          <w:r>
+            <w:rPr>
+              <w:rFonts w:ascii="MS Gothic" w:eastAsia="MS Gothic" w:hAnsi="MS Gothic" w:cstheme="majorHAnsi" w:hint="eastAsia"/>
+              <w:b/>
+              <w:bCs/>
+              <w:sz w:val="22"/>
+              <w:szCs w:val="22"/>
+            </w:rPr>
+            <w:t>☐</w:t>
+          </w:r>
+        </w:sdtContent>
+      </w:sdt>
+      <w:r>
+        <w:rPr>
+          <w:rFonts w:asciiTheme="majorHAnsi" w:hAnsiTheme="majorHAnsi" w:cstheme="majorHAnsi"/>
+          <w:b/>
+          <w:bCs/>
+          <w:sz w:val="22"/>
+          <w:szCs w:val="22"/>
+        </w:rPr>
+        <w:t xml:space="preserve"> </w:t>
+      </w:r>
+      <w:r>
+        <w:rPr>
+          <w:rFonts w:asciiTheme="majorHAnsi" w:hAnsiTheme="majorHAnsi" w:cstheme="majorHAnsi"/>
+          <w:b/>
+          <w:bCs/>
+          <w:sz w:val="22"/>
+          <w:szCs w:val="22"/>
+        </w:rPr>
+        <w:t>Seismic and Geophysical Studies</w:t>
+      </w:r>
+      <w:r>
+        <w:rPr>
+          <w:rFonts w:asciiTheme="majorHAnsi" w:hAnsiTheme="majorHAnsi" w:cstheme="majorHAnsi"/>
+          <w:sz w:val="22"/>
+          <w:szCs w:val="22"/>
+        </w:rPr>
+        <w:t>: Present and discuss the results of seismic and geophysical studies related to mantle and high-P crustal rocks. Explore how these studies contribute to our understanding of mantle structure, composition and dynamics. Including modelling seismic or other physical rock properties.</w:t>
+      </w:r>
+    </w:p>
+    <w:p>
+      <w:pPr>
+        <w:pStyle w:val="Textoindependiente"/>
+        <w:spacing w:before="120" w:after="120" w:line="269" w:lineRule="auto"/>
+        <w:rPr>
+          <w:rFonts w:asciiTheme="majorHAnsi" w:hAnsiTheme="majorHAnsi" w:cstheme="majorHAnsi"/>
+          <w:sz w:val="22"/>
+          <w:szCs w:val="22"/>
+        </w:rPr>
+      </w:pPr>
+      <w:sdt>
+        <w:sdtPr>
+          <w:rPr>
+            <w:rFonts w:asciiTheme="majorHAnsi" w:hAnsiTheme="majorHAnsi" w:cstheme="majorHAnsi"/>
+            <w:b/>
+            <w:bCs/>
+            <w:sz w:val="22"/>
+            <w:szCs w:val="22"/>
+          </w:rPr>
+          <w:id w:val="1623569950"/>
+          <w14:checkbox>
+            <w14:checked w14:val="0"/>
+            <w14:checkedState w14:val="2612" w14:font="MS Gothic"/>
+            <w14:uncheckedState w14:val="2610" w14:font="MS Gothic"/>
+          </w14:checkbox>
+        </w:sdtPr>
+        <w:sdtContent>
+          <w:r>
+            <w:rPr>
+              <w:rFonts w:ascii="MS Gothic" w:eastAsia="MS Gothic" w:hAnsi="MS Gothic" w:cstheme="majorHAnsi" w:hint="eastAsia"/>
+              <w:b/>
+              <w:bCs/>
+              <w:sz w:val="22"/>
+              <w:szCs w:val="22"/>
+            </w:rPr>
+            <w:t>☐</w:t>
+          </w:r>
+        </w:sdtContent>
+      </w:sdt>
+      <w:r>
+        <w:rPr>
+          <w:rFonts w:asciiTheme="majorHAnsi" w:hAnsiTheme="majorHAnsi" w:cstheme="majorHAnsi"/>
+          <w:b/>
+          <w:bCs/>
+          <w:sz w:val="22"/>
+          <w:szCs w:val="22"/>
+        </w:rPr>
+        <w:t xml:space="preserve"> </w:t>
+      </w:r>
+      <w:r>
+        <w:rPr>
+          <w:rFonts w:asciiTheme="majorHAnsi" w:hAnsiTheme="majorHAnsi" w:cstheme="majorHAnsi"/>
+          <w:b/>
+          <w:bCs/>
+          <w:sz w:val="22"/>
+          <w:szCs w:val="22"/>
+        </w:rPr>
+        <w:t>Thermodynamic and Numerical Modelling Approaches</w:t>
+      </w:r>
+      <w:r>
+        <w:rPr>
+          <w:rFonts w:asciiTheme="majorHAnsi" w:hAnsiTheme="majorHAnsi" w:cstheme="majorHAnsi"/>
+          <w:sz w:val="22"/>
+          <w:szCs w:val="22"/>
+        </w:rPr>
+        <w:t xml:space="preserve">: Showcase modelling efforts aimed at simulating conditions relevant to mantle and </w:t>
+      </w:r>
+      <w:r>
+        <w:rPr>
+          <w:rFonts w:asciiTheme="majorHAnsi" w:hAnsiTheme="majorHAnsi" w:cstheme="majorHAnsi"/>
+          <w:sz w:val="22"/>
+          <w:szCs w:val="22"/>
+        </w:rPr>
+        <w:t xml:space="preserve">related </w:t>
+      </w:r>
+      <w:r>
+        <w:rPr>
+          <w:rFonts w:asciiTheme="majorHAnsi" w:hAnsiTheme="majorHAnsi" w:cstheme="majorHAnsi"/>
+          <w:sz w:val="22"/>
+          <w:szCs w:val="22"/>
+        </w:rPr>
+        <w:t>high-P rocks (granulites, eclogites). For example, discussing the significance of mineral reactions, phase equilibria, and mineral relations or simulating P-T paths in subduction settings. Approaches comparing models and field-based cases are encouraged.</w:t>
+      </w:r>
+    </w:p>
+    <w:p>
+      <w:pPr>
+        <w:pStyle w:val="Textoindependiente"/>
+        <w:spacing w:before="120" w:after="120" w:line="269" w:lineRule="auto"/>
+        <w:rPr>
+          <w:rFonts w:asciiTheme="majorHAnsi" w:hAnsiTheme="majorHAnsi" w:cstheme="majorHAnsi"/>
+          <w:sz w:val="22"/>
+          <w:szCs w:val="22"/>
+        </w:rPr>
+      </w:pPr>
+      <w:sdt>
+        <w:sdtPr>
+          <w:rPr>
+            <w:rFonts w:asciiTheme="majorHAnsi" w:hAnsiTheme="majorHAnsi" w:cstheme="majorHAnsi"/>
+            <w:b/>
+            <w:bCs/>
+            <w:sz w:val="22"/>
+            <w:szCs w:val="22"/>
+          </w:rPr>
+          <w:id w:val="691344311"/>
+          <w14:checkbox>
+            <w14:checked w14:val="0"/>
+            <w14:checkedState w14:val="2612" w14:font="MS Gothic"/>
+            <w14:uncheckedState w14:val="2610" w14:font="MS Gothic"/>
+          </w14:checkbox>
+        </w:sdtPr>
+        <w:sdtContent>
+          <w:r>
+            <w:rPr>
+              <w:rFonts w:ascii="MS Gothic" w:eastAsia="MS Gothic" w:hAnsi="MS Gothic" w:cstheme="majorHAnsi" w:hint="eastAsia"/>
+              <w:b/>
+              <w:bCs/>
+              <w:sz w:val="22"/>
+              <w:szCs w:val="22"/>
+            </w:rPr>
+            <w:t>☐</w:t>
+          </w:r>
+        </w:sdtContent>
+      </w:sdt>
+      <w:r>
+        <w:rPr>
+          <w:rFonts w:asciiTheme="majorHAnsi" w:hAnsiTheme="majorHAnsi" w:cstheme="majorHAnsi"/>
+          <w:b/>
+          <w:bCs/>
+          <w:sz w:val="22"/>
+          <w:szCs w:val="22"/>
+        </w:rPr>
+        <w:t xml:space="preserve"> </w:t>
+      </w:r>
+      <w:r>
+        <w:rPr>
+          <w:rFonts w:asciiTheme="majorHAnsi" w:hAnsiTheme="majorHAnsi" w:cstheme="majorHAnsi"/>
+          <w:b/>
+          <w:bCs/>
+          <w:sz w:val="22"/>
+          <w:szCs w:val="22"/>
+        </w:rPr>
+        <w:t>Deformation in the Mantle and High-P Crustal rocks</w:t>
+      </w:r>
+      <w:r>
+        <w:rPr>
+          <w:rFonts w:asciiTheme="majorHAnsi" w:hAnsiTheme="majorHAnsi" w:cstheme="majorHAnsi"/>
+          <w:sz w:val="22"/>
+          <w:szCs w:val="22"/>
+        </w:rPr>
+        <w:t>: Showcase microstructural and textural (CPO) studies of mantle and high-P crustal rocks, rheological properties, experimental rock deformation.</w:t>
+      </w:r>
+    </w:p>
+    <w:p>
+      <w:pPr>
+        <w:pStyle w:val="Textoindependiente"/>
+        <w:spacing w:before="120" w:after="120" w:line="269" w:lineRule="auto"/>
+        <w:rPr>
+          <w:rFonts w:asciiTheme="majorHAnsi" w:hAnsiTheme="majorHAnsi" w:cstheme="majorHAnsi"/>
+          <w:sz w:val="22"/>
+          <w:szCs w:val="22"/>
+        </w:rPr>
+      </w:pPr>
+      <w:sdt>
+        <w:sdtPr>
+          <w:rPr>
+            <w:rFonts w:asciiTheme="majorHAnsi" w:hAnsiTheme="majorHAnsi" w:cstheme="majorHAnsi"/>
+            <w:b/>
+            <w:bCs/>
+            <w:sz w:val="22"/>
+            <w:szCs w:val="22"/>
+          </w:rPr>
+          <w:id w:val="-1504053738"/>
+          <w14:checkbox>
+            <w14:checked w14:val="0"/>
+            <w14:checkedState w14:val="2612" w14:font="MS Gothic"/>
+            <w14:uncheckedState w14:val="2610" w14:font="MS Gothic"/>
+          </w14:checkbox>
+        </w:sdtPr>
+        <w:sdtContent>
+          <w:r>
+            <w:rPr>
+              <w:rFonts w:ascii="MS Gothic" w:eastAsia="MS Gothic" w:hAnsi="MS Gothic" w:cstheme="majorHAnsi" w:hint="eastAsia"/>
+              <w:b/>
+              <w:bCs/>
+              <w:sz w:val="22"/>
+              <w:szCs w:val="22"/>
+            </w:rPr>
+            <w:t>☐</w:t>
+          </w:r>
+        </w:sdtContent>
+      </w:sdt>
+      <w:r>
+        <w:rPr>
+          <w:rFonts w:asciiTheme="majorHAnsi" w:hAnsiTheme="majorHAnsi" w:cstheme="majorHAnsi"/>
+          <w:b/>
+          <w:bCs/>
+          <w:sz w:val="22"/>
+          <w:szCs w:val="22"/>
+        </w:rPr>
+        <w:t xml:space="preserve"> </w:t>
+      </w:r>
+      <w:r>
+        <w:rPr>
+          <w:rFonts w:asciiTheme="majorHAnsi" w:hAnsiTheme="majorHAnsi" w:cstheme="majorHAnsi"/>
+          <w:b/>
+          <w:bCs/>
+          <w:sz w:val="22"/>
+          <w:szCs w:val="22"/>
+        </w:rPr>
+        <w:t>Tectonic Settings and Geological Context</w:t>
+      </w:r>
+      <w:r>
+        <w:rPr>
+          <w:rFonts w:asciiTheme="majorHAnsi" w:hAnsiTheme="majorHAnsi" w:cstheme="majorHAnsi"/>
+          <w:sz w:val="22"/>
+          <w:szCs w:val="22"/>
+        </w:rPr>
+        <w:t xml:space="preserve">: </w:t>
+      </w:r>
+      <w:r>
+        <w:rPr>
+          <w:rFonts w:asciiTheme="majorHAnsi" w:hAnsiTheme="majorHAnsi" w:cstheme="majorHAnsi"/>
+          <w:sz w:val="22"/>
+          <w:szCs w:val="22"/>
+        </w:rPr>
+        <w:t>Discuss</w:t>
+      </w:r>
+      <w:r>
+        <w:rPr>
+          <w:rFonts w:asciiTheme="majorHAnsi" w:hAnsiTheme="majorHAnsi" w:cstheme="majorHAnsi"/>
+          <w:sz w:val="22"/>
+          <w:szCs w:val="22"/>
+        </w:rPr>
+        <w:t xml:space="preserve"> the tectonic settings where specific mantle and </w:t>
+      </w:r>
+      <w:r>
+        <w:rPr>
+          <w:rFonts w:asciiTheme="majorHAnsi" w:hAnsiTheme="majorHAnsi" w:cstheme="majorHAnsi"/>
+          <w:sz w:val="22"/>
+          <w:szCs w:val="22"/>
+        </w:rPr>
+        <w:t>related</w:t>
+      </w:r>
+      <w:r>
+        <w:rPr>
+          <w:rFonts w:asciiTheme="majorHAnsi" w:hAnsiTheme="majorHAnsi" w:cstheme="majorHAnsi"/>
+          <w:sz w:val="22"/>
+          <w:szCs w:val="22"/>
+        </w:rPr>
+        <w:t xml:space="preserve"> rocks found and originate.</w:t>
+      </w:r>
+    </w:p>
+    <w:p>
+      <w:pPr>
+        <w:pStyle w:val="Textoindependiente"/>
+        <w:spacing w:before="120" w:after="120" w:line="269" w:lineRule="auto"/>
+        <w:rPr>
+          <w:rFonts w:asciiTheme="majorHAnsi" w:hAnsiTheme="majorHAnsi" w:cstheme="majorHAnsi"/>
+          <w:sz w:val="22"/>
+          <w:szCs w:val="22"/>
+        </w:rPr>
+      </w:pPr>
+      <w:sdt>
+        <w:sdtPr>
+          <w:rPr>
+            <w:rFonts w:asciiTheme="majorHAnsi" w:hAnsiTheme="majorHAnsi" w:cstheme="majorHAnsi"/>
+            <w:b/>
+            <w:bCs/>
+            <w:sz w:val="22"/>
+            <w:szCs w:val="22"/>
+          </w:rPr>
+          <w:id w:val="-2095471087"/>
+          <w14:checkbox>
+            <w14:checked w14:val="0"/>
+            <w14:checkedState w14:val="2612" w14:font="MS Gothic"/>
+            <w14:uncheckedState w14:val="2610" w14:font="MS Gothic"/>
+          </w14:checkbox>
+        </w:sdtPr>
+        <w:sdtContent>
+          <w:r>
+            <w:rPr>
+              <w:rFonts w:ascii="MS Gothic" w:eastAsia="MS Gothic" w:hAnsi="MS Gothic" w:cstheme="majorHAnsi" w:hint="eastAsia"/>
+              <w:b/>
+              <w:bCs/>
+              <w:sz w:val="22"/>
+              <w:szCs w:val="22"/>
+            </w:rPr>
+            <w:t>☐</w:t>
+          </w:r>
+        </w:sdtContent>
+      </w:sdt>
+      <w:r>
+        <w:rPr>
+          <w:rFonts w:asciiTheme="majorHAnsi" w:hAnsiTheme="majorHAnsi" w:cstheme="majorHAnsi"/>
+          <w:b/>
+          <w:bCs/>
+          <w:sz w:val="22"/>
+          <w:szCs w:val="22"/>
+        </w:rPr>
+        <w:t xml:space="preserve"> </w:t>
+      </w:r>
+      <w:r>
+        <w:rPr>
+          <w:rFonts w:asciiTheme="majorHAnsi" w:hAnsiTheme="majorHAnsi" w:cstheme="majorHAnsi"/>
+          <w:b/>
+          <w:bCs/>
+          <w:sz w:val="22"/>
+          <w:szCs w:val="22"/>
+        </w:rPr>
+        <w:t>Mantle carbon and volatile cycles</w:t>
+      </w:r>
+      <w:r>
+        <w:rPr>
+          <w:rFonts w:asciiTheme="majorHAnsi" w:hAnsiTheme="majorHAnsi" w:cstheme="majorHAnsi"/>
+          <w:sz w:val="22"/>
+          <w:szCs w:val="22"/>
+        </w:rPr>
+        <w:t xml:space="preserve">: </w:t>
+      </w:r>
+      <w:r>
+        <w:rPr>
+          <w:rFonts w:asciiTheme="majorHAnsi" w:hAnsiTheme="majorHAnsi" w:cstheme="majorHAnsi"/>
+          <w:sz w:val="22"/>
+          <w:szCs w:val="22"/>
+        </w:rPr>
+        <w:t>R</w:t>
+      </w:r>
+      <w:r>
+        <w:rPr>
+          <w:rFonts w:asciiTheme="majorHAnsi" w:hAnsiTheme="majorHAnsi" w:cstheme="majorHAnsi"/>
+          <w:sz w:val="22"/>
+          <w:szCs w:val="22"/>
+        </w:rPr>
+        <w:t>ole of the mantle in the carbon and volatile cycles and low-temperature hydrothermal alteration</w:t>
+      </w:r>
+      <w:r>
+        <w:rPr>
+          <w:rFonts w:asciiTheme="majorHAnsi" w:hAnsiTheme="majorHAnsi" w:cstheme="majorHAnsi"/>
+          <w:sz w:val="22"/>
+          <w:szCs w:val="22"/>
+        </w:rPr>
+        <w:t>.</w:t>
+      </w:r>
+    </w:p>
+    <w:p>
+      <w:pPr>
+        <w:pStyle w:val="Textoindependiente"/>
+        <w:spacing w:before="120" w:after="120" w:line="269" w:lineRule="auto"/>
+        <w:rPr>
+          <w:rFonts w:asciiTheme="majorHAnsi" w:hAnsiTheme="majorHAnsi" w:cstheme="majorHAnsi"/>
+          <w:sz w:val="22"/>
+          <w:szCs w:val="22"/>
+        </w:rPr>
+      </w:pPr>
+      <w:sdt>
+        <w:sdtPr>
+          <w:rPr>
+            <w:rFonts w:asciiTheme="majorHAnsi" w:hAnsiTheme="majorHAnsi" w:cstheme="majorHAnsi"/>
+            <w:b/>
+            <w:bCs/>
+            <w:sz w:val="22"/>
+            <w:szCs w:val="22"/>
+          </w:rPr>
+          <w:id w:val="-1808307269"/>
+          <w14:checkbox>
+            <w14:checked w14:val="0"/>
+            <w14:checkedState w14:val="2612" w14:font="MS Gothic"/>
+            <w14:uncheckedState w14:val="2610" w14:font="MS Gothic"/>
+          </w14:checkbox>
+        </w:sdtPr>
+        <w:sdtContent>
+          <w:r>
+            <w:rPr>
+              <w:rFonts w:ascii="MS Gothic" w:eastAsia="MS Gothic" w:hAnsi="MS Gothic" w:cstheme="majorHAnsi" w:hint="eastAsia"/>
+              <w:b/>
+              <w:bCs/>
+              <w:sz w:val="22"/>
+              <w:szCs w:val="22"/>
+            </w:rPr>
+            <w:t>☐</w:t>
+          </w:r>
+        </w:sdtContent>
+      </w:sdt>
+      <w:r>
+        <w:rPr>
+          <w:rFonts w:asciiTheme="majorHAnsi" w:hAnsiTheme="majorHAnsi" w:cstheme="majorHAnsi"/>
+          <w:b/>
+          <w:bCs/>
+          <w:sz w:val="22"/>
+          <w:szCs w:val="22"/>
+        </w:rPr>
+        <w:t xml:space="preserve"> </w:t>
+      </w:r>
+      <w:r>
+        <w:rPr>
+          <w:rFonts w:asciiTheme="majorHAnsi" w:hAnsiTheme="majorHAnsi" w:cstheme="majorHAnsi"/>
+          <w:b/>
+          <w:bCs/>
+          <w:sz w:val="22"/>
+          <w:szCs w:val="22"/>
+        </w:rPr>
+        <w:t>Economic Geology</w:t>
+      </w:r>
+      <w:r>
+        <w:rPr>
+          <w:rFonts w:asciiTheme="majorHAnsi" w:hAnsiTheme="majorHAnsi" w:cstheme="majorHAnsi"/>
+          <w:sz w:val="22"/>
+          <w:szCs w:val="22"/>
+        </w:rPr>
+        <w:t xml:space="preserve">: Discuss any applied implications of mantle and </w:t>
+      </w:r>
+      <w:r>
+        <w:rPr>
+          <w:rFonts w:asciiTheme="majorHAnsi" w:hAnsiTheme="majorHAnsi" w:cstheme="majorHAnsi"/>
+          <w:sz w:val="22"/>
+          <w:szCs w:val="22"/>
+        </w:rPr>
+        <w:t>related</w:t>
+      </w:r>
+      <w:r>
+        <w:rPr>
+          <w:rFonts w:asciiTheme="majorHAnsi" w:hAnsiTheme="majorHAnsi" w:cstheme="majorHAnsi"/>
+          <w:sz w:val="22"/>
+          <w:szCs w:val="22"/>
+        </w:rPr>
+        <w:t xml:space="preserve"> rocks such as their role in resource exploration, mining or other industrial applications. Sulphides, PGE</w:t>
+      </w:r>
+      <w:r>
+        <w:rPr>
+          <w:rFonts w:asciiTheme="majorHAnsi" w:hAnsiTheme="majorHAnsi" w:cstheme="majorHAnsi"/>
+          <w:sz w:val="22"/>
+          <w:szCs w:val="22"/>
+        </w:rPr>
+        <w:t>.</w:t>
+      </w:r>
+    </w:p>
+    <w:p>
+      <w:pPr>
+        <w:pStyle w:val="Textoindependiente"/>
+        <w:spacing w:before="120" w:after="120" w:line="269" w:lineRule="auto"/>
+        <w:rPr>
+          <w:rFonts w:asciiTheme="majorHAnsi" w:hAnsiTheme="majorHAnsi" w:cstheme="majorHAnsi"/>
+          <w:sz w:val="22"/>
+          <w:szCs w:val="22"/>
+        </w:rPr>
+      </w:pPr>
+      <w:sdt>
+        <w:sdtPr>
+          <w:rPr>
+            <w:rFonts w:asciiTheme="majorHAnsi" w:hAnsiTheme="majorHAnsi" w:cstheme="majorHAnsi"/>
+            <w:b/>
+            <w:bCs/>
+            <w:sz w:val="22"/>
+            <w:szCs w:val="22"/>
+          </w:rPr>
+          <w:id w:val="1424913637"/>
+          <w14:checkbox>
+            <w14:checked w14:val="0"/>
+            <w14:checkedState w14:val="2612" w14:font="MS Gothic"/>
+            <w14:uncheckedState w14:val="2610" w14:font="MS Gothic"/>
+          </w14:checkbox>
+        </w:sdtPr>
+        <w:sdtContent>
+          <w:r>
+            <w:rPr>
+              <w:rFonts w:ascii="MS Gothic" w:eastAsia="MS Gothic" w:hAnsi="MS Gothic" w:cstheme="majorHAnsi" w:hint="eastAsia"/>
+              <w:b/>
+              <w:bCs/>
+              <w:sz w:val="22"/>
+              <w:szCs w:val="22"/>
+            </w:rPr>
+            <w:t>☐</w:t>
+          </w:r>
+        </w:sdtContent>
+      </w:sdt>
+      <w:r>
+        <w:rPr>
+          <w:rFonts w:asciiTheme="majorHAnsi" w:hAnsiTheme="majorHAnsi" w:cstheme="majorHAnsi"/>
+          <w:b/>
+          <w:bCs/>
+          <w:sz w:val="22"/>
+          <w:szCs w:val="22"/>
+        </w:rPr>
+        <w:t xml:space="preserve"> </w:t>
+      </w:r>
+      <w:r>
+        <w:rPr>
+          <w:rFonts w:asciiTheme="majorHAnsi" w:hAnsiTheme="majorHAnsi" w:cstheme="majorHAnsi"/>
+          <w:b/>
+          <w:bCs/>
+          <w:sz w:val="22"/>
+          <w:szCs w:val="22"/>
+        </w:rPr>
+        <w:t>Interdisciplinary Perspectives and Future Directions</w:t>
+      </w:r>
+      <w:r>
+        <w:rPr>
+          <w:rFonts w:asciiTheme="majorHAnsi" w:hAnsiTheme="majorHAnsi" w:cstheme="majorHAnsi"/>
+          <w:sz w:val="22"/>
+          <w:szCs w:val="22"/>
+        </w:rPr>
+        <w:t>: Cross-disciplinary interactions, development of new techniques or tools, and future research directions.</w:t>
+      </w:r>
+    </w:p>
+    <w:p>
+      <w:pPr>
+        <w:pStyle w:val="Textoindependiente"/>
+        <w:spacing w:before="120" w:after="120" w:line="269" w:lineRule="auto"/>
+        <w:rPr>
+          <w:rFonts w:asciiTheme="majorHAnsi" w:hAnsiTheme="majorHAnsi" w:cstheme="majorHAnsi"/>
+          <w:i/>
+          <w:iCs/>
+          <w:color w:val="C00000"/>
+          <w:sz w:val="22"/>
+          <w:szCs w:val="22"/>
+        </w:rPr>
+      </w:pPr>
+      <w:r>
+        <w:rPr>
+          <w:rFonts w:asciiTheme="majorHAnsi" w:hAnsiTheme="majorHAnsi" w:cstheme="majorHAnsi"/>
+          <w:b/>
+          <w:bCs/>
+          <w:i/>
+          <w:iCs/>
+          <w:color w:val="C00000"/>
+          <w:sz w:val="22"/>
+          <w:szCs w:val="22"/>
+        </w:rPr>
+        <w:t>Important</w:t>
+      </w:r>
+      <w:r>
+        <w:rPr>
+          <w:rFonts w:asciiTheme="majorHAnsi" w:hAnsiTheme="majorHAnsi" w:cstheme="majorHAnsi"/>
+          <w:i/>
+          <w:iCs/>
+          <w:color w:val="C00000"/>
+          <w:sz w:val="22"/>
+          <w:szCs w:val="22"/>
+        </w:rPr>
+        <w:t xml:space="preserve">: </w:t>
+      </w:r>
+      <w:r>
+        <w:rPr>
+          <w:rFonts w:asciiTheme="majorHAnsi" w:hAnsiTheme="majorHAnsi" w:cstheme="majorHAnsi"/>
+          <w:i/>
+          <w:iCs/>
+          <w:color w:val="C00000"/>
+          <w:sz w:val="22"/>
+          <w:szCs w:val="22"/>
+        </w:rPr>
+        <w:t xml:space="preserve">Please note that the organization reserves the right to modify or </w:t>
+      </w:r>
+      <w:r>
+        <w:rPr>
+          <w:rFonts w:asciiTheme="majorHAnsi" w:hAnsiTheme="majorHAnsi" w:cstheme="majorHAnsi"/>
+          <w:i/>
+          <w:iCs/>
+          <w:color w:val="C00000"/>
+          <w:sz w:val="22"/>
+          <w:szCs w:val="22"/>
+        </w:rPr>
+        <w:t>combine</w:t>
+      </w:r>
+      <w:r>
+        <w:rPr>
+          <w:rFonts w:asciiTheme="majorHAnsi" w:hAnsiTheme="majorHAnsi" w:cstheme="majorHAnsi"/>
+          <w:i/>
+          <w:iCs/>
+          <w:color w:val="C00000"/>
+          <w:sz w:val="22"/>
+          <w:szCs w:val="22"/>
+        </w:rPr>
+        <w:t xml:space="preserve"> thematic sessions based on the number of participants and scheduling constraints. While we aim to accommodate participants’ preferences, adjustments may be necessary to ensure a balanced and efficient program</w:t>
+      </w:r>
+      <w:r>
+        <w:rPr>
+          <w:rFonts w:asciiTheme="majorHAnsi" w:hAnsiTheme="majorHAnsi" w:cstheme="majorHAnsi"/>
+          <w:i/>
+          <w:iCs/>
+          <w:color w:val="C00000"/>
+          <w:sz w:val="22"/>
+          <w:szCs w:val="22"/>
+        </w:rPr>
+        <w:t>me</w:t>
+      </w:r>
+      <w:r>
+        <w:rPr>
+          <w:rFonts w:asciiTheme="majorHAnsi" w:hAnsiTheme="majorHAnsi" w:cstheme="majorHAnsi"/>
+          <w:i/>
+          <w:iCs/>
+          <w:color w:val="C00000"/>
+          <w:sz w:val="22"/>
+          <w:szCs w:val="22"/>
+        </w:rPr>
+        <w:t>.</w:t>
+      </w:r>
+    </w:p>
+    <w:p>
+      <w:pPr>
+        <w:pStyle w:val="Textoindependiente"/>
+        <w:spacing w:before="120" w:after="120"/>
+        <w:rPr>
+          <w:rFonts w:asciiTheme="majorHAnsi" w:hAnsiTheme="majorHAnsi" w:cstheme="majorHAnsi"/>
+          <w:b/>
+          <w:bCs/>
+          <w:sz w:val="28"/>
+          <w:szCs w:val="28"/>
+        </w:rPr>
+      </w:pPr>
+    </w:p>
+    <w:p>
+      <w:pPr>
+        <w:pStyle w:val="Textoindependiente"/>
+        <w:spacing w:before="120" w:after="120"/>
+        <w:rPr>
+          <w:rFonts w:asciiTheme="majorHAnsi" w:hAnsiTheme="majorHAnsi" w:cstheme="majorHAnsi"/>
+          <w:b/>
+          <w:bCs/>
+          <w:sz w:val="28"/>
+          <w:szCs w:val="28"/>
+        </w:rPr>
+      </w:pPr>
+      <w:r>
+        <w:rPr>
+          <w:rFonts w:asciiTheme="majorHAnsi" w:hAnsiTheme="majorHAnsi" w:cstheme="majorHAnsi"/>
+          <w:b/>
+          <w:bCs/>
+          <w:sz w:val="28"/>
+          <w:szCs w:val="28"/>
+        </w:rPr>
+        <w:t>Will you be attending an excursion?</w:t>
+      </w:r>
+    </w:p>
+    <w:p>
+      <w:pPr>
+        <w:pStyle w:val="Textoindependiente"/>
+        <w:spacing w:before="120" w:after="120" w:line="269" w:lineRule="auto"/>
+        <w:rPr>
+          <w:rFonts w:asciiTheme="majorHAnsi" w:hAnsiTheme="majorHAnsi" w:cstheme="majorHAnsi"/>
+          <w:sz w:val="22"/>
+          <w:szCs w:val="22"/>
+        </w:rPr>
+      </w:pPr>
+      <w:sdt>
+        <w:sdtPr>
+          <w:rPr>
+            <w:rFonts w:asciiTheme="majorHAnsi" w:hAnsiTheme="majorHAnsi" w:cstheme="majorHAnsi"/>
+            <w:sz w:val="22"/>
+            <w:szCs w:val="22"/>
+          </w:rPr>
+          <w:id w:val="-786511294"/>
+          <w14:checkbox>
+            <w14:checked w14:val="0"/>
+            <w14:checkedState w14:val="2612" w14:font="MS Gothic"/>
+            <w14:uncheckedState w14:val="2610" w14:font="MS Gothic"/>
+          </w14:checkbox>
+        </w:sdtPr>
+        <w:sdtContent>
+          <w:r>
+            <w:rPr>
+              <w:rFonts w:ascii="MS Gothic" w:eastAsia="MS Gothic" w:hAnsi="MS Gothic" w:cstheme="majorHAnsi" w:hint="eastAsia"/>
+              <w:sz w:val="22"/>
+              <w:szCs w:val="22"/>
+            </w:rPr>
+            <w:t>☐</w:t>
+          </w:r>
+        </w:sdtContent>
+      </w:sdt>
+      <w:r>
+        <w:rPr>
+          <w:rFonts w:asciiTheme="majorHAnsi" w:hAnsiTheme="majorHAnsi" w:cstheme="majorHAnsi"/>
+          <w:sz w:val="22"/>
+          <w:szCs w:val="22"/>
+        </w:rPr>
+        <w:t xml:space="preserve"> Pre-conference excursion. Cabo Ortegal complex</w:t>
+      </w:r>
+    </w:p>
+    <w:p>
+      <w:pPr>
+        <w:pStyle w:val="Textoindependiente"/>
+        <w:spacing w:before="120" w:after="120" w:line="269" w:lineRule="auto"/>
+        <w:rPr>
+          <w:rFonts w:asciiTheme="majorHAnsi" w:hAnsiTheme="majorHAnsi" w:cstheme="majorHAnsi"/>
+          <w:sz w:val="22"/>
+          <w:szCs w:val="22"/>
+        </w:rPr>
+      </w:pPr>
+      <w:sdt>
+        <w:sdtPr>
+          <w:rPr>
+            <w:rFonts w:asciiTheme="majorHAnsi" w:hAnsiTheme="majorHAnsi" w:cstheme="majorHAnsi"/>
+            <w:sz w:val="22"/>
+            <w:szCs w:val="22"/>
+          </w:rPr>
+          <w:id w:val="1301411650"/>
+          <w14:checkbox>
+            <w14:checked w14:val="0"/>
+            <w14:checkedState w14:val="2612" w14:font="MS Gothic"/>
+            <w14:uncheckedState w14:val="2610" w14:font="MS Gothic"/>
+          </w14:checkbox>
+        </w:sdtPr>
+        <w:sdtContent>
+          <w:r>
+            <w:rPr>
+              <w:rFonts w:ascii="MS Gothic" w:eastAsia="MS Gothic" w:hAnsi="MS Gothic" w:cstheme="majorHAnsi" w:hint="eastAsia"/>
+              <w:sz w:val="22"/>
+              <w:szCs w:val="22"/>
+            </w:rPr>
+            <w:t>☐</w:t>
+          </w:r>
+        </w:sdtContent>
+      </w:sdt>
+      <w:r>
+        <w:rPr>
+          <w:rFonts w:asciiTheme="majorHAnsi" w:hAnsiTheme="majorHAnsi" w:cstheme="majorHAnsi"/>
+          <w:sz w:val="22"/>
+          <w:szCs w:val="22"/>
+        </w:rPr>
+        <w:t xml:space="preserve"> Post-conference excursion.</w:t>
       </w:r>
     </w:p>
     <w:sectPr>
@@ -760,8 +1984,123 @@
       </w:pPr>
     </w:lvl>
   </w:abstractNum>
+  <w:abstractNum w:abstractNumId="1" w15:restartNumberingAfterBreak="0">
+    <w:nsid w:val="5AB76047"/>
+    <w:multiLevelType w:val="hybridMultilevel"/>
+    <w:tmpl w:val="1F8ED3A8"/>
+    <w:lvl w:ilvl="0" w:tplc="CB8EAB68">
+      <w:numFmt w:val="bullet"/>
+      <w:lvlText w:val="-"/>
+      <w:lvlJc w:val="left"/>
+      <w:pPr>
+        <w:ind w:left="720" w:hanging="360"/>
+      </w:pPr>
+      <w:rPr>
+        <w:rFonts w:ascii="Cambria" w:eastAsiaTheme="minorHAnsi" w:hAnsi="Cambria" w:cstheme="minorBidi" w:hint="default"/>
+      </w:rPr>
+    </w:lvl>
+    <w:lvl w:ilvl="1" w:tplc="0C0A0003" w:tentative="1">
+      <w:start w:val="1"/>
+      <w:numFmt w:val="bullet"/>
+      <w:lvlText w:val="o"/>
+      <w:lvlJc w:val="left"/>
+      <w:pPr>
+        <w:ind w:left="1440" w:hanging="360"/>
+      </w:pPr>
+      <w:rPr>
+        <w:rFonts w:ascii="Courier New" w:hAnsi="Courier New" w:cs="Courier New" w:hint="default"/>
+      </w:rPr>
+    </w:lvl>
+    <w:lvl w:ilvl="2" w:tplc="0C0A0005" w:tentative="1">
+      <w:start w:val="1"/>
+      <w:numFmt w:val="bullet"/>
+      <w:lvlText w:val=""/>
+      <w:lvlJc w:val="left"/>
+      <w:pPr>
+        <w:ind w:left="2160" w:hanging="360"/>
+      </w:pPr>
+      <w:rPr>
+        <w:rFonts w:ascii="Wingdings" w:hAnsi="Wingdings" w:hint="default"/>
+      </w:rPr>
+    </w:lvl>
+    <w:lvl w:ilvl="3" w:tplc="0C0A0001" w:tentative="1">
+      <w:start w:val="1"/>
+      <w:numFmt w:val="bullet"/>
+      <w:lvlText w:val=""/>
+      <w:lvlJc w:val="left"/>
+      <w:pPr>
+        <w:ind w:left="2880" w:hanging="360"/>
+      </w:pPr>
+      <w:rPr>
+        <w:rFonts w:ascii="Symbol" w:hAnsi="Symbol" w:hint="default"/>
+      </w:rPr>
+    </w:lvl>
+    <w:lvl w:ilvl="4" w:tplc="0C0A0003" w:tentative="1">
+      <w:start w:val="1"/>
+      <w:numFmt w:val="bullet"/>
+      <w:lvlText w:val="o"/>
+      <w:lvlJc w:val="left"/>
+      <w:pPr>
+        <w:ind w:left="3600" w:hanging="360"/>
+      </w:pPr>
+      <w:rPr>
+        <w:rFonts w:ascii="Courier New" w:hAnsi="Courier New" w:cs="Courier New" w:hint="default"/>
+      </w:rPr>
+    </w:lvl>
+    <w:lvl w:ilvl="5" w:tplc="0C0A0005" w:tentative="1">
+      <w:start w:val="1"/>
+      <w:numFmt w:val="bullet"/>
+      <w:lvlText w:val=""/>
+      <w:lvlJc w:val="left"/>
+      <w:pPr>
+        <w:ind w:left="4320" w:hanging="360"/>
+      </w:pPr>
+      <w:rPr>
+        <w:rFonts w:ascii="Wingdings" w:hAnsi="Wingdings" w:hint="default"/>
+      </w:rPr>
+    </w:lvl>
+    <w:lvl w:ilvl="6" w:tplc="0C0A0001" w:tentative="1">
+      <w:start w:val="1"/>
+      <w:numFmt w:val="bullet"/>
+      <w:lvlText w:val=""/>
+      <w:lvlJc w:val="left"/>
+      <w:pPr>
+        <w:ind w:left="5040" w:hanging="360"/>
+      </w:pPr>
+      <w:rPr>
+        <w:rFonts w:ascii="Symbol" w:hAnsi="Symbol" w:hint="default"/>
+      </w:rPr>
+    </w:lvl>
+    <w:lvl w:ilvl="7" w:tplc="0C0A0003" w:tentative="1">
+      <w:start w:val="1"/>
+      <w:numFmt w:val="bullet"/>
+      <w:lvlText w:val="o"/>
+      <w:lvlJc w:val="left"/>
+      <w:pPr>
+        <w:ind w:left="5760" w:hanging="360"/>
+      </w:pPr>
+      <w:rPr>
+        <w:rFonts w:ascii="Courier New" w:hAnsi="Courier New" w:cs="Courier New" w:hint="default"/>
+      </w:rPr>
+    </w:lvl>
+    <w:lvl w:ilvl="8" w:tplc="0C0A0005" w:tentative="1">
+      <w:start w:val="1"/>
+      <w:numFmt w:val="bullet"/>
+      <w:lvlText w:val=""/>
+      <w:lvlJc w:val="left"/>
+      <w:pPr>
+        <w:ind w:left="6480" w:hanging="360"/>
+      </w:pPr>
+      <w:rPr>
+        <w:rFonts w:ascii="Wingdings" w:hAnsi="Wingdings" w:hint="default"/>
+      </w:rPr>
+    </w:lvl>
+  </w:abstractNum>
   <w:num w:numId="1" w16cid:durableId="1111508121">
     <w:abstractNumId w:val="0"/>
+  </w:num>
+  <w:num w:numId="2" w16cid:durableId="1910649401">
+    <w:abstractNumId w:val="1"/>
   </w:num>
 </w:numbering>
 </file>

</xml_diff>